<commit_message>
add a new notes
</commit_message>
<xml_diff>
--- a/笔记/高性能MySQL笔记.docx
+++ b/笔记/高性能MySQL笔记.docx
@@ -175,7 +175,16 @@
         <w:t>用户可以使用特殊的关键字</w:t>
       </w:r>
       <w:r>
-        <w:t>(hint)</w:t>
+        <w:t>(</w:t>
+      </w:r>
+      <w:r>
+        <w:rPr>
+          <w:color w:val="FF0000"/>
+        </w:rPr>
+        <w:t>hint</w:t>
+      </w:r>
+      <w:r>
+        <w:t>)</w:t>
       </w:r>
       <w:r>
         <w:rPr>
@@ -492,24 +501,39 @@
         <w:rPr>
           <w:rFonts w:hint="eastAsia"/>
         </w:rPr>
-        <w:t>个标准的隔离级别。其默认级别是</w:t>
-      </w:r>
-      <w:r>
-        <w:rPr>
-          <w:rFonts w:hint="eastAsia"/>
+        <w:t>个标准的隔离级别。</w:t>
+      </w:r>
+      <w:r>
+        <w:rPr>
+          <w:rFonts w:hint="eastAsia"/>
+          <w:color w:val="FF0000"/>
+        </w:rPr>
+        <w:t>其默认级别是</w:t>
+      </w:r>
+      <w:r>
+        <w:rPr>
+          <w:rFonts w:hint="eastAsia"/>
+          <w:color w:val="FF0000"/>
         </w:rPr>
         <w:t>REPEATABLE READ</w:t>
       </w:r>
       <w:r>
+        <w:rPr>
+          <w:color w:val="FF0000"/>
+        </w:rPr>
         <w:t>(</w:t>
       </w:r>
       <w:r>
         <w:rPr>
           <w:rFonts w:hint="eastAsia"/>
+          <w:color w:val="FF0000"/>
         </w:rPr>
         <w:t>可重复读</w:t>
       </w:r>
       <w:r>
+        <w:rPr>
+          <w:color w:val="FF0000"/>
+        </w:rPr>
         <w:t>)</w:t>
       </w:r>
       <w:r>
@@ -8504,7 +8528,7 @@
 </file>
 
 <file path=customXml/itemProps1.xml><?xml version="1.0" encoding="utf-8"?>
-<ds:datastoreItem xmlns:ds="http://schemas.openxmlformats.org/officeDocument/2006/customXml" ds:itemID="{79BA4753-808A-5F4E-AFA1-D0B607F1D3A9}">
+<ds:datastoreItem xmlns:ds="http://schemas.openxmlformats.org/officeDocument/2006/customXml" ds:itemID="{C0E41E90-F080-3549-830A-4048F0533EC4}">
   <ds:schemaRefs>
     <ds:schemaRef ds:uri="http://schemas.openxmlformats.org/officeDocument/2006/bibliography"/>
   </ds:schemaRefs>

</xml_diff>